<commit_message>
Se edito el archivo taller2.docx
</commit_message>
<xml_diff>
--- a/taller2.docx
+++ b/taller2.docx
@@ -9,9 +9,9 @@
         <w:tblLook w:val="04A0" w:firstRow="1" w:lastRow="0" w:firstColumn="1" w:lastColumn="0" w:noHBand="0" w:noVBand="1"/>
       </w:tblPr>
       <w:tblGrid>
-        <w:gridCol w:w="4059"/>
+        <w:gridCol w:w="4080"/>
         <w:gridCol w:w="2832"/>
-        <w:gridCol w:w="3899"/>
+        <w:gridCol w:w="3878"/>
       </w:tblGrid>
       <w:tr>
         <w:tc>
@@ -1246,6 +1246,9 @@
           <w:p>
             <w:pPr>
               <w:jc w:val="both"/>
+              <w:rPr>
+                <w:b/>
+              </w:rPr>
             </w:pPr>
           </w:p>
           <w:p>
@@ -1526,10 +1529,17 @@
                 <w:p>
                   <w:pPr>
                     <w:jc w:val="both"/>
+                    <w:rPr>
+                      <w:bCs/>
+                    </w:rPr>
                   </w:pPr>
                   <w:proofErr w:type="spellStart"/>
                   <w:r>
-                    <w:t>ObtenerInventario</w:t>
+                    <w:rPr>
+                      <w:bCs/>
+                      <w:lang w:val="en-US"/>
+                    </w:rPr>
+                    <w:t>mostrarInventario</w:t>
                   </w:r>
                   <w:proofErr w:type="spellEnd"/>
                 </w:p>
@@ -1644,10 +1654,17 @@
                 <w:p>
                   <w:pPr>
                     <w:jc w:val="both"/>
+                    <w:rPr>
+                      <w:bCs/>
+                    </w:rPr>
                   </w:pPr>
                   <w:proofErr w:type="spellStart"/>
                   <w:r>
-                    <w:t>ObtenerInventarioFormaAscendente</w:t>
+                    <w:rPr>
+                      <w:bCs/>
+                      <w:lang w:val="en-US"/>
+                    </w:rPr>
+                    <w:t>mostrarInventarioFormaAscendente</w:t>
                   </w:r>
                   <w:proofErr w:type="spellEnd"/>
                 </w:p>
@@ -1886,7 +1903,7 @@
               <w:tblLook w:val="04A0" w:firstRow="1" w:lastRow="0" w:firstColumn="1" w:lastColumn="0" w:noHBand="0" w:noVBand="1"/>
             </w:tblPr>
             <w:tblGrid>
-              <w:gridCol w:w="2127"/>
+              <w:gridCol w:w="3686"/>
             </w:tblGrid>
             <w:tr>
               <w:tc>
@@ -2028,6 +2045,142 @@
                       <w:lang w:val="en-US"/>
                     </w:rPr>
                     <w:t>Getters &amp; Setters</w:t>
+                  </w:r>
+                </w:p>
+                <w:p>
+                  <w:pPr>
+                    <w:jc w:val="both"/>
+                    <w:rPr>
+                      <w:b/>
+                      <w:lang w:val="en-US"/>
+                    </w:rPr>
+                  </w:pPr>
+                  <w:proofErr w:type="spellStart"/>
+                  <w:proofErr w:type="gramStart"/>
+                  <w:r>
+                    <w:rPr>
+                      <w:b/>
+                      <w:lang w:val="en-US"/>
+                    </w:rPr>
+                    <w:t>agregarProducto</w:t>
+                  </w:r>
+                  <w:proofErr w:type="spellEnd"/>
+                  <w:r>
+                    <w:rPr>
+                      <w:b/>
+                      <w:lang w:val="en-US"/>
+                    </w:rPr>
+                    <w:t>(</w:t>
+                  </w:r>
+                  <w:proofErr w:type="gramEnd"/>
+                  <w:r>
+                    <w:rPr>
+                      <w:b/>
+                      <w:lang w:val="en-US"/>
+                    </w:rPr>
+                    <w:t>)</w:t>
+                  </w:r>
+                </w:p>
+                <w:p>
+                  <w:pPr>
+                    <w:jc w:val="both"/>
+                    <w:rPr>
+                      <w:b/>
+                      <w:lang w:val="en-US"/>
+                    </w:rPr>
+                  </w:pPr>
+                  <w:proofErr w:type="spellStart"/>
+                  <w:proofErr w:type="gramStart"/>
+                  <w:r>
+                    <w:rPr>
+                      <w:b/>
+                      <w:lang w:val="en-US"/>
+                    </w:rPr>
+                    <w:t>mostrarInventario</w:t>
+                  </w:r>
+                  <w:proofErr w:type="spellEnd"/>
+                  <w:r>
+                    <w:rPr>
+                      <w:b/>
+                      <w:lang w:val="en-US"/>
+                    </w:rPr>
+                    <w:t>(</w:t>
+                  </w:r>
+                  <w:proofErr w:type="gramEnd"/>
+                  <w:r>
+                    <w:rPr>
+                      <w:b/>
+                      <w:lang w:val="en-US"/>
+                    </w:rPr>
+                    <w:t>)</w:t>
+                  </w:r>
+                </w:p>
+                <w:p>
+                  <w:pPr>
+                    <w:jc w:val="both"/>
+                    <w:rPr>
+                      <w:b/>
+                      <w:lang w:val="en-US"/>
+                    </w:rPr>
+                  </w:pPr>
+                  <w:proofErr w:type="spellStart"/>
+                  <w:proofErr w:type="gramStart"/>
+                  <w:r>
+                    <w:rPr>
+                      <w:b/>
+                      <w:lang w:val="en-US"/>
+                    </w:rPr>
+                    <w:t>mostrarInventarioFormaAscendente</w:t>
+                  </w:r>
+                  <w:proofErr w:type="spellEnd"/>
+                  <w:r>
+                    <w:rPr>
+                      <w:b/>
+                      <w:lang w:val="en-US"/>
+                    </w:rPr>
+                    <w:t>(</w:t>
+                  </w:r>
+                  <w:proofErr w:type="gramEnd"/>
+                  <w:r>
+                    <w:rPr>
+                      <w:b/>
+                      <w:lang w:val="en-US"/>
+                    </w:rPr>
+                    <w:t>)</w:t>
+                  </w:r>
+                </w:p>
+                <w:p>
+                  <w:pPr>
+                    <w:jc w:val="both"/>
+                    <w:rPr>
+                      <w:b/>
+                      <w:lang w:val="en-US"/>
+                    </w:rPr>
+                  </w:pPr>
+                  <w:proofErr w:type="spellStart"/>
+                  <w:proofErr w:type="gramStart"/>
+                  <w:r>
+                    <w:rPr>
+                      <w:b/>
+                      <w:lang w:val="en-US"/>
+                    </w:rPr>
+                    <w:t>eliminarProducto</w:t>
+                  </w:r>
+                  <w:proofErr w:type="spellEnd"/>
+                  <w:r>
+                    <w:rPr>
+                      <w:b/>
+                      <w:lang w:val="en-US"/>
+                    </w:rPr>
+                    <w:t>(</w:t>
+                  </w:r>
+                  <w:proofErr w:type="gramEnd"/>
+                  <w:r>
+                    <w:rPr>
+                      <w:b/>
+                      <w:lang w:val="en-US"/>
+                    </w:rPr>
+                    <w:t>)</w:t>
                   </w:r>
                 </w:p>
               </w:tc>
@@ -2582,6 +2735,7 @@
                     <w:jc w:val="both"/>
                   </w:pPr>
                   <w:r>
+                    <w:lastRenderedPageBreak/>
                     <w:t>Presentar el proyecto a</w:t>
                   </w:r>
                   <w:r>

</xml_diff>